<commit_message>
Regenerated all docs from snapshot. Corrected error in Makefile.
</commit_message>
<xml_diff>
--- a/docs/sos_runbook.docx
+++ b/docs/sos_runbook.docx
@@ -440,46 +440,7 @@
         <w:pStyle w:val="FigureWithCaption"/>
       </w:pPr>
       <w:r>
-        <w:drawing>
-          <wp:inline>
-            <wp:extent cx="9207" cy="9207"/>
-            <wp:effectExtent b="0" l="0" r="0" t="0"/>
-            <wp:docPr descr="Logout Button" title="" id="1" name="Picture"/>
-            <a:graphic>
-              <a:graphicData uri="http://schemas.openxmlformats.org/drawingml/2006/picture">
-                <pic:pic>
-                  <pic:nvPicPr>
-                    <pic:cNvPr descr="./screenshots/LogoutButton.png" id="0" name="Picture"/>
-                    <pic:cNvPicPr>
-                      <a:picLocks noChangeArrowheads="1" noChangeAspect="1"/>
-                    </pic:cNvPicPr>
-                  </pic:nvPicPr>
-                  <pic:blipFill>
-                    <a:blip r:embed="rId28"/>
-                    <a:stretch>
-                      <a:fillRect/>
-                    </a:stretch>
-                  </pic:blipFill>
-                  <pic:spPr bwMode="auto">
-                    <a:xfrm>
-                      <a:off x="0" y="0"/>
-                      <a:ext cx="9207" cy="9207"/>
-                    </a:xfrm>
-                    <a:prstGeom prst="rect">
-                      <a:avLst/>
-                    </a:prstGeom>
-                    <a:noFill/>
-                    <a:ln w="9525">
-                      <a:noFill/>
-                      <a:headEnd/>
-                      <a:tailEnd/>
-                    </a:ln>
-                  </pic:spPr>
-                </pic:pic>
-              </a:graphicData>
-            </a:graphic>
-          </wp:inline>
-        </w:drawing>
+        <w:t xml:space="preserve">Logout Button</w:t>
       </w:r>
     </w:p>
     <w:p>
@@ -495,46 +456,7 @@
         <w:pStyle w:val="FigureWithCaption"/>
       </w:pPr>
       <w:r>
-        <w:drawing>
-          <wp:inline>
-            <wp:extent cx="5943600" cy="2819511"/>
-            <wp:effectExtent b="0" l="0" r="0" t="0"/>
-            <wp:docPr descr="Secretary of State Home Screenshot" title="" id="1" name="Picture"/>
-            <a:graphic>
-              <a:graphicData uri="http://schemas.openxmlformats.org/drawingml/2006/picture">
-                <pic:pic>
-                  <pic:nvPicPr>
-                    <pic:cNvPr descr="./screenshots/2-sos_initial_landing_page.png" id="0" name="Picture"/>
-                    <pic:cNvPicPr>
-                      <a:picLocks noChangeArrowheads="1" noChangeAspect="1"/>
-                    </pic:cNvPicPr>
-                  </pic:nvPicPr>
-                  <pic:blipFill>
-                    <a:blip r:embed="rId29"/>
-                    <a:stretch>
-                      <a:fillRect/>
-                    </a:stretch>
-                  </pic:blipFill>
-                  <pic:spPr bwMode="auto">
-                    <a:xfrm>
-                      <a:off x="0" y="0"/>
-                      <a:ext cx="5943600" cy="2819511"/>
-                    </a:xfrm>
-                    <a:prstGeom prst="rect">
-                      <a:avLst/>
-                    </a:prstGeom>
-                    <a:noFill/>
-                    <a:ln w="9525">
-                      <a:noFill/>
-                      <a:headEnd/>
-                      <a:tailEnd/>
-                    </a:ln>
-                  </pic:spPr>
-                </pic:pic>
-              </a:graphicData>
-            </a:graphic>
-          </wp:inline>
-        </w:drawing>
+        <w:t xml:space="preserve">Secretary of State Home Screenshot</w:t>
       </w:r>
     </w:p>
     <w:p>
@@ -549,10 +471,78 @@
       <w:pPr>
         <w:pStyle w:val="Heading3"/>
       </w:pPr>
-      <w:bookmarkStart w:id="30" w:name="navigation"/>
+      <w:bookmarkStart w:id="28" w:name="navigation"/>
+      <w:bookmarkEnd w:id="28"/>
+      <w:r>
+        <w:t xml:space="preserve">Navigation</w:t>
+      </w:r>
+    </w:p>
+    <w:p>
+      <w:pPr>
+        <w:pStyle w:val="FirstParagraph"/>
+      </w:pPr>
+      <w:r>
+        <w:t xml:space="preserve">Note the navigation menu in the upper left corner.</w:t>
+      </w:r>
+    </w:p>
+    <w:p>
+      <w:pPr>
+        <w:pStyle w:val="FigureWithCaption"/>
+      </w:pPr>
+      <w:r>
+        <w:t xml:space="preserve">Secretary of State Navigation Screenshot</w:t>
+      </w:r>
+    </w:p>
+    <w:p>
+      <w:pPr>
+        <w:pStyle w:val="ImageCaption"/>
+      </w:pPr>
+      <w:r>
+        <w:t xml:space="preserve">Secretary of State Navigation Screenshot</w:t>
+      </w:r>
+    </w:p>
+    <w:p>
+      <w:pPr>
+        <w:pStyle w:val="Heading3"/>
+      </w:pPr>
+      <w:bookmarkStart w:id="29" w:name="audit-status"/>
+      <w:bookmarkEnd w:id="29"/>
+      <w:r>
+        <w:t xml:space="preserve">Audit Status</w:t>
+      </w:r>
+    </w:p>
+    <w:p>
+      <w:pPr>
+        <w:pStyle w:val="FirstParagraph"/>
+      </w:pPr>
+      <w:r>
+        <w:t xml:space="preserve">Text indicating the status of the audit is near the top of the page.</w:t>
+      </w:r>
+    </w:p>
+    <w:p>
+      <w:pPr>
+        <w:pStyle w:val="FigureWithCaption"/>
+      </w:pPr>
+      <w:r>
+        <w:t xml:space="preserve">Audit Status Message Screenshot</w:t>
+      </w:r>
+    </w:p>
+    <w:p>
+      <w:pPr>
+        <w:pStyle w:val="ImageCaption"/>
+      </w:pPr>
+      <w:r>
+        <w:t xml:space="preserve">Audit Status Message Screenshot</w:t>
+      </w:r>
+    </w:p>
+    <w:p>
+      <w:pPr>
+        <w:pStyle w:val="Heading3"/>
+      </w:pPr>
+      <w:bookmarkStart w:id="30" w:name="a-entering-the-risk-limit"/>
       <w:bookmarkEnd w:id="30"/>
       <w:r>
-        <w:t xml:space="preserve">Navigation</w:t>
+        <w:t xml:space="preserve">25.2.2 (A), Entering the Risk Limit</w:t>
       </w:r>
     </w:p>
     <w:p>
@@ -560,7 +550,25 @@
         <w:pStyle w:val="FirstParagraph"/>
       </w:pPr>
       <w:r>
-        <w:t xml:space="preserve">Note the navigation menu in the upper left corner.</w:t>
+        <w:t xml:space="preserve">The Secretary of State will enter date the election will take place,</w:t>
+      </w:r>
+      <w:r>
+        <w:t xml:space="preserve"> </w:t>
+      </w:r>
+      <w:r>
+        <w:t xml:space="preserve">the type of election, and the Risk Limit. Note that once these</w:t>
+      </w:r>
+      <w:r>
+        <w:t xml:space="preserve"> </w:t>
+      </w:r>
+      <w:r>
+        <w:t xml:space="preserve">selections are entered they cannot be modified. To continue, click the</w:t>
+      </w:r>
+      <w:r>
+        <w:t xml:space="preserve"> </w:t>
+      </w:r>
+      <w:r>
+        <w:t xml:space="preserve">"Save &amp; Next" button.</w:t>
       </w:r>
     </w:p>
     <w:p>
@@ -568,46 +576,7 @@
         <w:pStyle w:val="FigureWithCaption"/>
       </w:pPr>
       <w:r>
-        <w:drawing>
-          <wp:inline>
-            <wp:extent cx="5943600" cy="2832564"/>
-            <wp:effectExtent b="0" l="0" r="0" t="0"/>
-            <wp:docPr descr="Secretary of State Navigation Screenshot" title="" id="1" name="Picture"/>
-            <a:graphic>
-              <a:graphicData uri="http://schemas.openxmlformats.org/drawingml/2006/picture">
-                <pic:pic>
-                  <pic:nvPicPr>
-                    <pic:cNvPr descr="./screenshots/2-sos_nav.png" id="0" name="Picture"/>
-                    <pic:cNvPicPr>
-                      <a:picLocks noChangeArrowheads="1" noChangeAspect="1"/>
-                    </pic:cNvPicPr>
-                  </pic:nvPicPr>
-                  <pic:blipFill>
-                    <a:blip r:embed="rId31"/>
-                    <a:stretch>
-                      <a:fillRect/>
-                    </a:stretch>
-                  </pic:blipFill>
-                  <pic:spPr bwMode="auto">
-                    <a:xfrm>
-                      <a:off x="0" y="0"/>
-                      <a:ext cx="5943600" cy="2832564"/>
-                    </a:xfrm>
-                    <a:prstGeom prst="rect">
-                      <a:avLst/>
-                    </a:prstGeom>
-                    <a:noFill/>
-                    <a:ln w="9525">
-                      <a:noFill/>
-                      <a:headEnd/>
-                      <a:tailEnd/>
-                    </a:ln>
-                  </pic:spPr>
-                </pic:pic>
-              </a:graphicData>
-            </a:graphic>
-          </wp:inline>
-        </w:drawing>
+        <w:t xml:space="preserve">State Risk Limit Entry Screenshot</w:t>
       </w:r>
     </w:p>
     <w:p>
@@ -615,17 +584,147 @@
         <w:pStyle w:val="ImageCaption"/>
       </w:pPr>
       <w:r>
-        <w:t xml:space="preserve">Secretary of State Navigation Screenshot</w:t>
+        <w:t xml:space="preserve">State Risk Limit Entry Screenshot</w:t>
+      </w:r>
+    </w:p>
+    <w:p>
+      <w:pPr>
+        <w:pStyle w:val="BodyText"/>
+      </w:pPr>
+      <w:r>
+        <w:t xml:space="preserve">The County Update table allows the Secretary of State to see which</w:t>
+      </w:r>
+      <w:r>
+        <w:t xml:space="preserve"> </w:t>
+      </w:r>
+      <w:r>
+        <w:t xml:space="preserve">Counties have uploaded which files.</w:t>
+      </w:r>
+    </w:p>
+    <w:p>
+      <w:pPr>
+        <w:pStyle w:val="FigureWithCaption"/>
+      </w:pPr>
+      <w:r>
+        <w:t xml:space="preserve">Waiting For Counties to Upload Contest Data</w:t>
+      </w:r>
+    </w:p>
+    <w:p>
+      <w:pPr>
+        <w:pStyle w:val="ImageCaption"/>
+      </w:pPr>
+      <w:r>
+        <w:t xml:space="preserve">Waiting For Counties to Upload Contest Data</w:t>
+      </w:r>
+    </w:p>
+    <w:p>
+      <w:pPr>
+        <w:pStyle w:val="BodyText"/>
+      </w:pPr>
+      <w:r>
+        <w:t xml:space="preserve">When the Counties have uploaded the necessary files, the Secretary of</w:t>
+      </w:r>
+      <w:r>
+        <w:t xml:space="preserve"> </w:t>
+      </w:r>
+      <w:r>
+        <w:t xml:space="preserve">State can proceed to define the audit—by choosing contests and setting</w:t>
+      </w:r>
+      <w:r>
+        <w:t xml:space="preserve"> </w:t>
+      </w:r>
+      <w:r>
+        <w:t xml:space="preserve">the risk limit—using the dropdown menu on the upper left.</w:t>
+      </w:r>
+    </w:p>
+    <w:p>
+      <w:pPr>
+        <w:pStyle w:val="FigureWithCaption"/>
+      </w:pPr>
+      <w:r>
+        <w:t xml:space="preserve">Define the Audit Button</w:t>
+      </w:r>
+    </w:p>
+    <w:p>
+      <w:pPr>
+        <w:pStyle w:val="ImageCaption"/>
+      </w:pPr>
+      <w:r>
+        <w:t xml:space="preserve">Define the Audit Button</w:t>
       </w:r>
     </w:p>
     <w:p>
       <w:pPr>
         <w:pStyle w:val="Heading3"/>
       </w:pPr>
-      <w:bookmarkStart w:id="32" w:name="audit-status"/>
+      <w:bookmarkStart w:id="31" w:name="i-selecting-contests"/>
+      <w:bookmarkEnd w:id="31"/>
+      <w:r>
+        <w:t xml:space="preserve">25.2.2 (I) Selecting Contests</w:t>
+      </w:r>
+    </w:p>
+    <w:p>
+      <w:pPr>
+        <w:pStyle w:val="FirstParagraph"/>
+      </w:pPr>
+      <w:r>
+        <w:t xml:space="preserve">The Secretary of State will then select the contests that will drive</w:t>
+      </w:r>
+      <w:r>
+        <w:t xml:space="preserve"> </w:t>
+      </w:r>
+      <w:r>
+        <w:t xml:space="preserve">the sample size and stop/go decisions for each round. Rule Rule 25</w:t>
+      </w:r>
+      <w:r>
+        <w:t xml:space="preserve"> </w:t>
+      </w:r>
+      <w:r>
+        <w:t xml:space="preserve">calls these "contests to be audited". Note that in the current version</w:t>
+      </w:r>
+      <w:r>
+        <w:t xml:space="preserve"> </w:t>
+      </w:r>
+      <w:r>
+        <w:t xml:space="preserve">of the RLA Tool, each contest is considered to be within a single</w:t>
+      </w:r>
+      <w:r>
+        <w:t xml:space="preserve"> </w:t>
+      </w:r>
+      <w:r>
+        <w:t xml:space="preserve">County. Calculations of audit round sizes and risk levels are based</w:t>
+      </w:r>
+      <w:r>
+        <w:t xml:space="preserve"> </w:t>
+      </w:r>
+      <w:r>
+        <w:t xml:space="preserve">on single County contests.</w:t>
+      </w:r>
+    </w:p>
+    <w:p>
+      <w:pPr>
+        <w:pStyle w:val="FigureWithCaption"/>
+      </w:pPr>
+      <w:r>
+        <w:t xml:space="preserve">State Contest Selection Screenshot</w:t>
+      </w:r>
+    </w:p>
+    <w:p>
+      <w:pPr>
+        <w:pStyle w:val="ImageCaption"/>
+      </w:pPr>
+      <w:r>
+        <w:t xml:space="preserve">State Contest Selection Screenshot</w:t>
+      </w:r>
+    </w:p>
+    <w:p>
+      <w:pPr>
+        <w:pStyle w:val="Heading3"/>
+      </w:pPr>
+      <w:bookmarkStart w:id="32" w:name="h-entering-the-random-seed"/>
       <w:bookmarkEnd w:id="32"/>
       <w:r>
-        <w:t xml:space="preserve">Audit Status</w:t>
+        <w:t xml:space="preserve">25.2.2 (H), Entering the Random Seed</w:t>
       </w:r>
     </w:p>
     <w:p>
@@ -633,7 +732,13 @@
         <w:pStyle w:val="FirstParagraph"/>
       </w:pPr>
       <w:r>
-        <w:t xml:space="preserve">Text indicating the status of the audit is near the top of the page.</w:t>
+        <w:t xml:space="preserve">The Secretary of State enters the random seed. Note that once the seed</w:t>
+      </w:r>
+      <w:r>
+        <w:t xml:space="preserve"> </w:t>
+      </w:r>
+      <w:r>
+        <w:t xml:space="preserve">is entered, it cannot be changed.</w:t>
       </w:r>
     </w:p>
     <w:p>
@@ -641,46 +746,7 @@
         <w:pStyle w:val="FigureWithCaption"/>
       </w:pPr>
       <w:r>
-        <w:drawing>
-          <wp:inline>
-            <wp:extent cx="5943600" cy="2819511"/>
-            <wp:effectExtent b="0" l="0" r="0" t="0"/>
-            <wp:docPr descr="Audit Status Message Screenshot" title="" id="1" name="Picture"/>
-            <a:graphic>
-              <a:graphicData uri="http://schemas.openxmlformats.org/drawingml/2006/picture">
-                <pic:pic>
-                  <pic:nvPicPr>
-                    <pic:cNvPr descr="./screenshots/2-sos_audit_status.png" id="0" name="Picture"/>
-                    <pic:cNvPicPr>
-                      <a:picLocks noChangeArrowheads="1" noChangeAspect="1"/>
-                    </pic:cNvPicPr>
-                  </pic:nvPicPr>
-                  <pic:blipFill>
-                    <a:blip r:embed="rId33"/>
-                    <a:stretch>
-                      <a:fillRect/>
-                    </a:stretch>
-                  </pic:blipFill>
-                  <pic:spPr bwMode="auto">
-                    <a:xfrm>
-                      <a:off x="0" y="0"/>
-                      <a:ext cx="5943600" cy="2819511"/>
-                    </a:xfrm>
-                    <a:prstGeom prst="rect">
-                      <a:avLst/>
-                    </a:prstGeom>
-                    <a:noFill/>
-                    <a:ln w="9525">
-                      <a:noFill/>
-                      <a:headEnd/>
-                      <a:tailEnd/>
-                    </a:ln>
-                  </pic:spPr>
-                </pic:pic>
-              </a:graphicData>
-            </a:graphic>
-          </wp:inline>
-        </w:drawing>
+        <w:t xml:space="preserve">State Random Seed Entry Screenshot</w:t>
       </w:r>
     </w:p>
     <w:p>
@@ -688,798 +754,225 @@
         <w:pStyle w:val="ImageCaption"/>
       </w:pPr>
       <w:r>
-        <w:t xml:space="preserve">Audit Status Message Screenshot</w:t>
+        <w:t xml:space="preserve">State Random Seed Entry Screenshot</w:t>
+      </w:r>
+    </w:p>
+    <w:p>
+      <w:pPr>
+        <w:pStyle w:val="BodyText"/>
+      </w:pPr>
+      <w:r>
+        <w:t xml:space="preserve">If the random seed is not at least 20 digits long, the system shows a</w:t>
+      </w:r>
+      <w:r>
+        <w:t xml:space="preserve"> </w:t>
+      </w:r>
+      <w:r>
+        <w:t xml:space="preserve">red error message. User will have to click the "Back" button and try</w:t>
+      </w:r>
+      <w:r>
+        <w:t xml:space="preserve"> </w:t>
+      </w:r>
+      <w:r>
+        <w:t xml:space="preserve">again.</w:t>
+      </w:r>
+    </w:p>
+    <w:p>
+      <w:pPr>
+        <w:pStyle w:val="FigureWithCaption"/>
+      </w:pPr>
+      <w:r>
+        <w:t xml:space="preserve">State Random Seed Entry Incorrect</w:t>
+      </w:r>
+    </w:p>
+    <w:p>
+      <w:pPr>
+        <w:pStyle w:val="ImageCaption"/>
+      </w:pPr>
+      <w:r>
+        <w:t xml:space="preserve">State Random Seed Entry Incorrect</w:t>
+      </w:r>
+    </w:p>
+    <w:p>
+      <w:pPr>
+        <w:pStyle w:val="BodyText"/>
+      </w:pPr>
+      <w:r>
+        <w:t xml:space="preserve">Once the random seed is entered the Secretary of State can launch the</w:t>
+      </w:r>
+      <w:r>
+        <w:t xml:space="preserve"> </w:t>
+      </w:r>
+      <w:r>
+        <w:t xml:space="preserve">audit by clicking the "Launch Audit" button.</w:t>
+      </w:r>
+    </w:p>
+    <w:p>
+      <w:pPr>
+        <w:pStyle w:val="FigureWithCaption"/>
+      </w:pPr>
+      <w:r>
+        <w:t xml:space="preserve">Audit Has Begun</w:t>
+      </w:r>
+    </w:p>
+    <w:p>
+      <w:pPr>
+        <w:pStyle w:val="ImageCaption"/>
+      </w:pPr>
+      <w:r>
+        <w:t xml:space="preserve">Audit Has Begun</w:t>
       </w:r>
     </w:p>
     <w:p>
       <w:pPr>
         <w:pStyle w:val="Heading3"/>
       </w:pPr>
-      <w:bookmarkStart w:id="34" w:name="a-entering-the-risk-limit"/>
+      <w:bookmarkStart w:id="33" w:name="audit-rounds"/>
+      <w:bookmarkEnd w:id="33"/>
+      <w:r>
+        <w:t xml:space="preserve">Audit Rounds</w:t>
+      </w:r>
+    </w:p>
+    <w:p>
+      <w:pPr>
+        <w:pStyle w:val="FirstParagraph"/>
+      </w:pPr>
+      <w:r>
+        <w:t xml:space="preserve">Once the audit is launched, the first round of the audit begins. In</w:t>
+      </w:r>
+      <w:r>
+        <w:t xml:space="preserve"> </w:t>
+      </w:r>
+      <w:r>
+        <w:t xml:space="preserve">each round, the tool shows each County a list of ballot cards to be</w:t>
+      </w:r>
+      <w:r>
+        <w:t xml:space="preserve"> </w:t>
+      </w:r>
+      <w:r>
+        <w:t xml:space="preserve">reviewed. As the County Audit Boards review ballot cards and enter</w:t>
+      </w:r>
+      <w:r>
+        <w:t xml:space="preserve"> </w:t>
+      </w:r>
+      <w:r>
+        <w:t xml:space="preserve">interpretations, the Secretary of State can see the number of ballot</w:t>
+      </w:r>
+      <w:r>
+        <w:t xml:space="preserve"> </w:t>
+      </w:r>
+      <w:r>
+        <w:t xml:space="preserve">cards reviewed so far, the number of ballot cards with discrepancies</w:t>
+      </w:r>
+      <w:r>
+        <w:t xml:space="preserve"> </w:t>
+      </w:r>
+      <w:r>
+        <w:t xml:space="preserve">(between audit board interpretations and the CVR file), the number of</w:t>
+      </w:r>
+      <w:r>
+        <w:t xml:space="preserve"> </w:t>
+      </w:r>
+      <w:r>
+        <w:t xml:space="preserve">ballot cards on which the audit board disagreed, and the number of</w:t>
+      </w:r>
+      <w:r>
+        <w:t xml:space="preserve"> </w:t>
+      </w:r>
+      <w:r>
+        <w:t xml:space="preserve">ballot cards yet to be reviewed in the current round in the County</w:t>
+      </w:r>
+      <w:r>
+        <w:t xml:space="preserve"> </w:t>
+      </w:r>
+      <w:r>
+        <w:t xml:space="preserve">Update table.</w:t>
+      </w:r>
+    </w:p>
+    <w:p>
+      <w:pPr>
+        <w:pStyle w:val="BodyText"/>
+      </w:pPr>
+      <w:r>
+        <w:t xml:space="preserve">The RLA Tool permits the Secretary of State to see the progress of</w:t>
+      </w:r>
+      <w:r>
+        <w:t xml:space="preserve"> </w:t>
+      </w:r>
+      <w:r>
+        <w:t xml:space="preserve">audit for selected contests and the estimated number of ballot cards</w:t>
+      </w:r>
+      <w:r>
+        <w:t xml:space="preserve"> </w:t>
+      </w:r>
+      <w:r>
+        <w:t xml:space="preserve">remaining to be audited to meet the risk limit.</w:t>
+      </w:r>
+    </w:p>
+    <w:p>
+      <w:pPr>
+        <w:pStyle w:val="FigureWithCaption"/>
+      </w:pPr>
+      <w:r>
+        <w:t xml:space="preserve">Secretary of State Mid-Audit Screen</w:t>
+      </w:r>
+    </w:p>
+    <w:p>
+      <w:pPr>
+        <w:pStyle w:val="ImageCaption"/>
+      </w:pPr>
+      <w:r>
+        <w:t xml:space="preserve">Secretary of State Mid-Audit Screen</w:t>
+      </w:r>
+    </w:p>
+    <w:p>
+      <w:pPr>
+        <w:pStyle w:val="BodyText"/>
+      </w:pPr>
+      <w:r>
+        <w:t xml:space="preserve">At the end of each round the Secretary of State can launch the next</w:t>
+      </w:r>
+      <w:r>
+        <w:t xml:space="preserve"> </w:t>
+      </w:r>
+      <w:r>
+        <w:t xml:space="preserve">round by clicking the "Start Round" button. This button will work only</w:t>
+      </w:r>
+      <w:r>
+        <w:t xml:space="preserve"> </w:t>
+      </w:r>
+      <w:r>
+        <w:t xml:space="preserve">if each and every County Audit Board has not only finished the audit</w:t>
+      </w:r>
+      <w:r>
+        <w:t xml:space="preserve"> </w:t>
+      </w:r>
+      <w:r>
+        <w:t xml:space="preserve">round, but also signed off on the audit round.</w:t>
+      </w:r>
+    </w:p>
+    <w:p>
+      <w:pPr>
+        <w:pStyle w:val="FigureWithCaption"/>
+      </w:pPr>
+      <w:r>
+        <w:t xml:space="preserve">Launch New Round Screenshot</w:t>
+      </w:r>
+    </w:p>
+    <w:p>
+      <w:pPr>
+        <w:pStyle w:val="ImageCaption"/>
+      </w:pPr>
+      <w:r>
+        <w:t xml:space="preserve">Launch New Round Screenshot</w:t>
+      </w:r>
+    </w:p>
+    <w:p>
+      <w:pPr>
+        <w:pStyle w:val="Heading3"/>
+      </w:pPr>
+      <w:bookmarkStart w:id="34" w:name="concluding-the-audit"/>
       <w:bookmarkEnd w:id="34"/>
-      <w:r>
-        <w:t xml:space="preserve">25.2.2 (A), Entering the Risk Limit</w:t>
-      </w:r>
-    </w:p>
-    <w:p>
-      <w:pPr>
-        <w:pStyle w:val="FirstParagraph"/>
-      </w:pPr>
-      <w:r>
-        <w:t xml:space="preserve">The Secretary of State will enter date the election will take place,</w:t>
-      </w:r>
-      <w:r>
-        <w:t xml:space="preserve"> </w:t>
-      </w:r>
-      <w:r>
-        <w:t xml:space="preserve">the type of election, and the Risk Limit. Note that once these</w:t>
-      </w:r>
-      <w:r>
-        <w:t xml:space="preserve"> </w:t>
-      </w:r>
-      <w:r>
-        <w:t xml:space="preserve">selections are entered they cannot be modified. To continue, click the</w:t>
-      </w:r>
-      <w:r>
-        <w:t xml:space="preserve"> </w:t>
-      </w:r>
-      <w:r>
-        <w:t xml:space="preserve">"Save &amp; Next" button.</w:t>
-      </w:r>
-    </w:p>
-    <w:p>
-      <w:pPr>
-        <w:pStyle w:val="FigureWithCaption"/>
-      </w:pPr>
-      <w:r>
-        <w:drawing>
-          <wp:inline>
-            <wp:extent cx="5943600" cy="2723787"/>
-            <wp:effectExtent b="0" l="0" r="0" t="0"/>
-            <wp:docPr descr="State Risk Limit Entry Screenshot" title="" id="1" name="Picture"/>
-            <a:graphic>
-              <a:graphicData uri="http://schemas.openxmlformats.org/drawingml/2006/picture">
-                <pic:pic>
-                  <pic:nvPicPr>
-                    <pic:cNvPr descr="./screenshots/5-sos_define_audit_save_and_next1.png" id="0" name="Picture"/>
-                    <pic:cNvPicPr>
-                      <a:picLocks noChangeArrowheads="1" noChangeAspect="1"/>
-                    </pic:cNvPicPr>
-                  </pic:nvPicPr>
-                  <pic:blipFill>
-                    <a:blip r:embed="rId35"/>
-                    <a:stretch>
-                      <a:fillRect/>
-                    </a:stretch>
-                  </pic:blipFill>
-                  <pic:spPr bwMode="auto">
-                    <a:xfrm>
-                      <a:off x="0" y="0"/>
-                      <a:ext cx="5943600" cy="2723787"/>
-                    </a:xfrm>
-                    <a:prstGeom prst="rect">
-                      <a:avLst/>
-                    </a:prstGeom>
-                    <a:noFill/>
-                    <a:ln w="9525">
-                      <a:noFill/>
-                      <a:headEnd/>
-                      <a:tailEnd/>
-                    </a:ln>
-                  </pic:spPr>
-                </pic:pic>
-              </a:graphicData>
-            </a:graphic>
-          </wp:inline>
-        </w:drawing>
-      </w:r>
-    </w:p>
-    <w:p>
-      <w:pPr>
-        <w:pStyle w:val="ImageCaption"/>
-      </w:pPr>
-      <w:r>
-        <w:t xml:space="preserve">State Risk Limit Entry Screenshot</w:t>
-      </w:r>
-    </w:p>
-    <w:p>
-      <w:pPr>
-        <w:pStyle w:val="BodyText"/>
-      </w:pPr>
-      <w:r>
-        <w:t xml:space="preserve">The County Update table allows the Secretary of State to see which</w:t>
-      </w:r>
-      <w:r>
-        <w:t xml:space="preserve"> </w:t>
-      </w:r>
-      <w:r>
-        <w:t xml:space="preserve">Counties have uploaded which files.</w:t>
-      </w:r>
-    </w:p>
-    <w:p>
-      <w:pPr>
-        <w:pStyle w:val="FigureWithCaption"/>
-      </w:pPr>
-      <w:r>
-        <w:drawing>
-          <wp:inline>
-            <wp:extent cx="5943600" cy="2715085"/>
-            <wp:effectExtent b="0" l="0" r="0" t="0"/>
-            <wp:docPr descr="Waiting For Counties to Upload Contest Data" title="" id="1" name="Picture"/>
-            <a:graphic>
-              <a:graphicData uri="http://schemas.openxmlformats.org/drawingml/2006/picture">
-                <pic:pic>
-                  <pic:nvPicPr>
-                    <pic:cNvPr descr="./screenshots/6-comparison_risk_limit_now_set.png" id="0" name="Picture"/>
-                    <pic:cNvPicPr>
-                      <a:picLocks noChangeArrowheads="1" noChangeAspect="1"/>
-                    </pic:cNvPicPr>
-                  </pic:nvPicPr>
-                  <pic:blipFill>
-                    <a:blip r:embed="rId36"/>
-                    <a:stretch>
-                      <a:fillRect/>
-                    </a:stretch>
-                  </pic:blipFill>
-                  <pic:spPr bwMode="auto">
-                    <a:xfrm>
-                      <a:off x="0" y="0"/>
-                      <a:ext cx="5943600" cy="2715085"/>
-                    </a:xfrm>
-                    <a:prstGeom prst="rect">
-                      <a:avLst/>
-                    </a:prstGeom>
-                    <a:noFill/>
-                    <a:ln w="9525">
-                      <a:noFill/>
-                      <a:headEnd/>
-                      <a:tailEnd/>
-                    </a:ln>
-                  </pic:spPr>
-                </pic:pic>
-              </a:graphicData>
-            </a:graphic>
-          </wp:inline>
-        </w:drawing>
-      </w:r>
-    </w:p>
-    <w:p>
-      <w:pPr>
-        <w:pStyle w:val="ImageCaption"/>
-      </w:pPr>
-      <w:r>
-        <w:t xml:space="preserve">Waiting For Counties to Upload Contest Data</w:t>
-      </w:r>
-    </w:p>
-    <w:p>
-      <w:pPr>
-        <w:pStyle w:val="BodyText"/>
-      </w:pPr>
-      <w:r>
-        <w:t xml:space="preserve">When the Counties have uploaded the necessary files, the Secretary of</w:t>
-      </w:r>
-      <w:r>
-        <w:t xml:space="preserve"> </w:t>
-      </w:r>
-      <w:r>
-        <w:t xml:space="preserve">State can proceed to define the audit—by choosing contests and setting</w:t>
-      </w:r>
-      <w:r>
-        <w:t xml:space="preserve"> </w:t>
-      </w:r>
-      <w:r>
-        <w:t xml:space="preserve">the risk limit—using the dropdown menu on the upper left.</w:t>
-      </w:r>
-    </w:p>
-    <w:p>
-      <w:pPr>
-        <w:pStyle w:val="FigureWithCaption"/>
-      </w:pPr>
-      <w:r>
-        <w:drawing>
-          <wp:inline>
-            <wp:extent cx="5943600" cy="2832564"/>
-            <wp:effectExtent b="0" l="0" r="0" t="0"/>
-            <wp:docPr descr="Define the Audit Button" title="" id="1" name="Picture"/>
-            <a:graphic>
-              <a:graphicData uri="http://schemas.openxmlformats.org/drawingml/2006/picture">
-                <pic:pic>
-                  <pic:nvPicPr>
-                    <pic:cNvPr descr="./screenshots/3-sos_define_audit_button_in_dropdown.png" id="0" name="Picture"/>
-                    <pic:cNvPicPr>
-                      <a:picLocks noChangeArrowheads="1" noChangeAspect="1"/>
-                    </pic:cNvPicPr>
-                  </pic:nvPicPr>
-                  <pic:blipFill>
-                    <a:blip r:embed="rId37"/>
-                    <a:stretch>
-                      <a:fillRect/>
-                    </a:stretch>
-                  </pic:blipFill>
-                  <pic:spPr bwMode="auto">
-                    <a:xfrm>
-                      <a:off x="0" y="0"/>
-                      <a:ext cx="5943600" cy="2832564"/>
-                    </a:xfrm>
-                    <a:prstGeom prst="rect">
-                      <a:avLst/>
-                    </a:prstGeom>
-                    <a:noFill/>
-                    <a:ln w="9525">
-                      <a:noFill/>
-                      <a:headEnd/>
-                      <a:tailEnd/>
-                    </a:ln>
-                  </pic:spPr>
-                </pic:pic>
-              </a:graphicData>
-            </a:graphic>
-          </wp:inline>
-        </w:drawing>
-      </w:r>
-    </w:p>
-    <w:p>
-      <w:pPr>
-        <w:pStyle w:val="ImageCaption"/>
-      </w:pPr>
-      <w:r>
-        <w:t xml:space="preserve">Define the Audit Button</w:t>
-      </w:r>
-    </w:p>
-    <w:p>
-      <w:pPr>
-        <w:pStyle w:val="Heading3"/>
-      </w:pPr>
-      <w:bookmarkStart w:id="38" w:name="i-selecting-contests"/>
-      <w:bookmarkEnd w:id="38"/>
-      <w:r>
-        <w:t xml:space="preserve">25.2.2 (I) Selecting Contests</w:t>
-      </w:r>
-    </w:p>
-    <w:p>
-      <w:pPr>
-        <w:pStyle w:val="FirstParagraph"/>
-      </w:pPr>
-      <w:r>
-        <w:t xml:space="preserve">The Secretary of State will then select the contests that will drive</w:t>
-      </w:r>
-      <w:r>
-        <w:t xml:space="preserve"> </w:t>
-      </w:r>
-      <w:r>
-        <w:t xml:space="preserve">the sample size and stop/go decisions for each round. Rule Rule 25</w:t>
-      </w:r>
-      <w:r>
-        <w:t xml:space="preserve"> </w:t>
-      </w:r>
-      <w:r>
-        <w:t xml:space="preserve">calls these "contests to be audited". Note that in the current version</w:t>
-      </w:r>
-      <w:r>
-        <w:t xml:space="preserve"> </w:t>
-      </w:r>
-      <w:r>
-        <w:t xml:space="preserve">of the RLA Tool, each contest is considered to be within a single</w:t>
-      </w:r>
-      <w:r>
-        <w:t xml:space="preserve"> </w:t>
-      </w:r>
-      <w:r>
-        <w:t xml:space="preserve">County. Calculations of audit round sizes and risk levels are based</w:t>
-      </w:r>
-      <w:r>
-        <w:t xml:space="preserve"> </w:t>
-      </w:r>
-      <w:r>
-        <w:t xml:space="preserve">on single County contests.</w:t>
-      </w:r>
-    </w:p>
-    <w:p>
-      <w:pPr>
-        <w:pStyle w:val="FigureWithCaption"/>
-      </w:pPr>
-      <w:r>
-        <w:drawing>
-          <wp:inline>
-            <wp:extent cx="5943600" cy="2828213"/>
-            <wp:effectExtent b="0" l="0" r="0" t="0"/>
-            <wp:docPr descr="State Contest Selection Screenshot" title="" id="1" name="Picture"/>
-            <a:graphic>
-              <a:graphicData uri="http://schemas.openxmlformats.org/drawingml/2006/picture">
-                <pic:pic>
-                  <pic:nvPicPr>
-                    <pic:cNvPr descr="./screenshots/8-sos_selects_contest_reason_why_dropdown.png" id="0" name="Picture"/>
-                    <pic:cNvPicPr>
-                      <a:picLocks noChangeArrowheads="1" noChangeAspect="1"/>
-                    </pic:cNvPicPr>
-                  </pic:nvPicPr>
-                  <pic:blipFill>
-                    <a:blip r:embed="rId39"/>
-                    <a:stretch>
-                      <a:fillRect/>
-                    </a:stretch>
-                  </pic:blipFill>
-                  <pic:spPr bwMode="auto">
-                    <a:xfrm>
-                      <a:off x="0" y="0"/>
-                      <a:ext cx="5943600" cy="2828213"/>
-                    </a:xfrm>
-                    <a:prstGeom prst="rect">
-                      <a:avLst/>
-                    </a:prstGeom>
-                    <a:noFill/>
-                    <a:ln w="9525">
-                      <a:noFill/>
-                      <a:headEnd/>
-                      <a:tailEnd/>
-                    </a:ln>
-                  </pic:spPr>
-                </pic:pic>
-              </a:graphicData>
-            </a:graphic>
-          </wp:inline>
-        </w:drawing>
-      </w:r>
-    </w:p>
-    <w:p>
-      <w:pPr>
-        <w:pStyle w:val="ImageCaption"/>
-      </w:pPr>
-      <w:r>
-        <w:t xml:space="preserve">State Contest Selection Screenshot</w:t>
-      </w:r>
-    </w:p>
-    <w:p>
-      <w:pPr>
-        <w:pStyle w:val="Heading3"/>
-      </w:pPr>
-      <w:bookmarkStart w:id="40" w:name="h-entering-the-random-seed"/>
-      <w:bookmarkEnd w:id="40"/>
-      <w:r>
-        <w:t xml:space="preserve">25.2.2 (H), Entering the Random Seed</w:t>
-      </w:r>
-    </w:p>
-    <w:p>
-      <w:pPr>
-        <w:pStyle w:val="FirstParagraph"/>
-      </w:pPr>
-      <w:r>
-        <w:t xml:space="preserve">The Secretary of State enters the random seed. Note that once the seed</w:t>
-      </w:r>
-      <w:r>
-        <w:t xml:space="preserve"> </w:t>
-      </w:r>
-      <w:r>
-        <w:t xml:space="preserve">is entered, it cannot be changed.</w:t>
-      </w:r>
-    </w:p>
-    <w:p>
-      <w:pPr>
-        <w:pStyle w:val="FigureWithCaption"/>
-      </w:pPr>
-      <w:r>
-        <w:drawing>
-          <wp:inline>
-            <wp:extent cx="5943600" cy="2832564"/>
-            <wp:effectExtent b="0" l="0" r="0" t="0"/>
-            <wp:docPr descr="State Random Seed Entry Screenshot" title="" id="1" name="Picture"/>
-            <a:graphic>
-              <a:graphicData uri="http://schemas.openxmlformats.org/drawingml/2006/picture">
-                <pic:pic>
-                  <pic:nvPicPr>
-                    <pic:cNvPr descr="./screenshots/12-enter_random_seed_about_to_click.png" id="0" name="Picture"/>
-                    <pic:cNvPicPr>
-                      <a:picLocks noChangeArrowheads="1" noChangeAspect="1"/>
-                    </pic:cNvPicPr>
-                  </pic:nvPicPr>
-                  <pic:blipFill>
-                    <a:blip r:embed="rId41"/>
-                    <a:stretch>
-                      <a:fillRect/>
-                    </a:stretch>
-                  </pic:blipFill>
-                  <pic:spPr bwMode="auto">
-                    <a:xfrm>
-                      <a:off x="0" y="0"/>
-                      <a:ext cx="5943600" cy="2832564"/>
-                    </a:xfrm>
-                    <a:prstGeom prst="rect">
-                      <a:avLst/>
-                    </a:prstGeom>
-                    <a:noFill/>
-                    <a:ln w="9525">
-                      <a:noFill/>
-                      <a:headEnd/>
-                      <a:tailEnd/>
-                    </a:ln>
-                  </pic:spPr>
-                </pic:pic>
-              </a:graphicData>
-            </a:graphic>
-          </wp:inline>
-        </w:drawing>
-      </w:r>
-    </w:p>
-    <w:p>
-      <w:pPr>
-        <w:pStyle w:val="ImageCaption"/>
-      </w:pPr>
-      <w:r>
-        <w:t xml:space="preserve">State Random Seed Entry Screenshot</w:t>
-      </w:r>
-    </w:p>
-    <w:p>
-      <w:pPr>
-        <w:pStyle w:val="BodyText"/>
-      </w:pPr>
-      <w:r>
-        <w:t xml:space="preserve">If the random seed is not at least 20 digits long, the system shows a</w:t>
-      </w:r>
-      <w:r>
-        <w:t xml:space="preserve"> </w:t>
-      </w:r>
-      <w:r>
-        <w:t xml:space="preserve">red error message. User will have to click the "Back" button and try</w:t>
-      </w:r>
-      <w:r>
-        <w:t xml:space="preserve"> </w:t>
-      </w:r>
-      <w:r>
-        <w:t xml:space="preserve">again.</w:t>
-      </w:r>
-    </w:p>
-    <w:p>
-      <w:pPr>
-        <w:pStyle w:val="FigureWithCaption"/>
-      </w:pPr>
-      <w:r>
-        <w:drawing>
-          <wp:inline>
-            <wp:extent cx="5943600" cy="2832564"/>
-            <wp:effectExtent b="0" l="0" r="0" t="0"/>
-            <wp:docPr descr="State Random Seed Entry Incorrect" title="" id="1" name="Picture"/>
-            <a:graphic>
-              <a:graphicData uri="http://schemas.openxmlformats.org/drawingml/2006/picture">
-                <pic:pic>
-                  <pic:nvPicPr>
-                    <pic:cNvPr descr="./screenshots/13-entered_incorrect_random_seed1.png" id="0" name="Picture"/>
-                    <pic:cNvPicPr>
-                      <a:picLocks noChangeArrowheads="1" noChangeAspect="1"/>
-                    </pic:cNvPicPr>
-                  </pic:nvPicPr>
-                  <pic:blipFill>
-                    <a:blip r:embed="rId42"/>
-                    <a:stretch>
-                      <a:fillRect/>
-                    </a:stretch>
-                  </pic:blipFill>
-                  <pic:spPr bwMode="auto">
-                    <a:xfrm>
-                      <a:off x="0" y="0"/>
-                      <a:ext cx="5943600" cy="2832564"/>
-                    </a:xfrm>
-                    <a:prstGeom prst="rect">
-                      <a:avLst/>
-                    </a:prstGeom>
-                    <a:noFill/>
-                    <a:ln w="9525">
-                      <a:noFill/>
-                      <a:headEnd/>
-                      <a:tailEnd/>
-                    </a:ln>
-                  </pic:spPr>
-                </pic:pic>
-              </a:graphicData>
-            </a:graphic>
-          </wp:inline>
-        </w:drawing>
-      </w:r>
-    </w:p>
-    <w:p>
-      <w:pPr>
-        <w:pStyle w:val="ImageCaption"/>
-      </w:pPr>
-      <w:r>
-        <w:t xml:space="preserve">State Random Seed Entry Incorrect</w:t>
-      </w:r>
-    </w:p>
-    <w:p>
-      <w:pPr>
-        <w:pStyle w:val="BodyText"/>
-      </w:pPr>
-      <w:r>
-        <w:t xml:space="preserve">Once the random seed is entered the Secretary of State can launch the</w:t>
-      </w:r>
-      <w:r>
-        <w:t xml:space="preserve"> </w:t>
-      </w:r>
-      <w:r>
-        <w:t xml:space="preserve">audit by clicking the "Launch Audit" button.</w:t>
-      </w:r>
-    </w:p>
-    <w:p>
-      <w:pPr>
-        <w:pStyle w:val="FigureWithCaption"/>
-      </w:pPr>
-      <w:r>
-        <w:drawing>
-          <wp:inline>
-            <wp:extent cx="5943600" cy="3973947"/>
-            <wp:effectExtent b="0" l="0" r="0" t="0"/>
-            <wp:docPr descr="Audit Has Begun" title="" id="1" name="Picture"/>
-            <a:graphic>
-              <a:graphicData uri="http://schemas.openxmlformats.org/drawingml/2006/picture">
-                <pic:pic>
-                  <pic:nvPicPr>
-                    <pic:cNvPr descr="./screenshots/15-the_audit_is_launched.png" id="0" name="Picture"/>
-                    <pic:cNvPicPr>
-                      <a:picLocks noChangeArrowheads="1" noChangeAspect="1"/>
-                    </pic:cNvPicPr>
-                  </pic:nvPicPr>
-                  <pic:blipFill>
-                    <a:blip r:embed="rId43"/>
-                    <a:stretch>
-                      <a:fillRect/>
-                    </a:stretch>
-                  </pic:blipFill>
-                  <pic:spPr bwMode="auto">
-                    <a:xfrm>
-                      <a:off x="0" y="0"/>
-                      <a:ext cx="5943600" cy="3973947"/>
-                    </a:xfrm>
-                    <a:prstGeom prst="rect">
-                      <a:avLst/>
-                    </a:prstGeom>
-                    <a:noFill/>
-                    <a:ln w="9525">
-                      <a:noFill/>
-                      <a:headEnd/>
-                      <a:tailEnd/>
-                    </a:ln>
-                  </pic:spPr>
-                </pic:pic>
-              </a:graphicData>
-            </a:graphic>
-          </wp:inline>
-        </w:drawing>
-      </w:r>
-    </w:p>
-    <w:p>
-      <w:pPr>
-        <w:pStyle w:val="ImageCaption"/>
-      </w:pPr>
-      <w:r>
-        <w:t xml:space="preserve">Audit Has Begun</w:t>
-      </w:r>
-    </w:p>
-    <w:p>
-      <w:pPr>
-        <w:pStyle w:val="Heading3"/>
-      </w:pPr>
-      <w:bookmarkStart w:id="44" w:name="audit-rounds"/>
-      <w:bookmarkEnd w:id="44"/>
-      <w:r>
-        <w:t xml:space="preserve">Audit Rounds</w:t>
-      </w:r>
-    </w:p>
-    <w:p>
-      <w:pPr>
-        <w:pStyle w:val="FirstParagraph"/>
-      </w:pPr>
-      <w:r>
-        <w:t xml:space="preserve">Once the audit is launched, the first round of the audit begins. In</w:t>
-      </w:r>
-      <w:r>
-        <w:t xml:space="preserve"> </w:t>
-      </w:r>
-      <w:r>
-        <w:t xml:space="preserve">each round, the tool shows each County a list of ballot cards to be</w:t>
-      </w:r>
-      <w:r>
-        <w:t xml:space="preserve"> </w:t>
-      </w:r>
-      <w:r>
-        <w:t xml:space="preserve">reviewed. As the County Audit Boards review ballot cards and enter</w:t>
-      </w:r>
-      <w:r>
-        <w:t xml:space="preserve"> </w:t>
-      </w:r>
-      <w:r>
-        <w:t xml:space="preserve">interpretations, the Secretary of State can see the number of ballot</w:t>
-      </w:r>
-      <w:r>
-        <w:t xml:space="preserve"> </w:t>
-      </w:r>
-      <w:r>
-        <w:t xml:space="preserve">cards reviewed so far, the number of ballot cards with discrepancies</w:t>
-      </w:r>
-      <w:r>
-        <w:t xml:space="preserve"> </w:t>
-      </w:r>
-      <w:r>
-        <w:t xml:space="preserve">(between audit board interpretations and the CVR file), the number of</w:t>
-      </w:r>
-      <w:r>
-        <w:t xml:space="preserve"> </w:t>
-      </w:r>
-      <w:r>
-        <w:t xml:space="preserve">ballot cards on which the audit board disagreed, and the number of</w:t>
-      </w:r>
-      <w:r>
-        <w:t xml:space="preserve"> </w:t>
-      </w:r>
-      <w:r>
-        <w:t xml:space="preserve">ballot cards yet to be reviewed in the current round in the County</w:t>
-      </w:r>
-      <w:r>
-        <w:t xml:space="preserve"> </w:t>
-      </w:r>
-      <w:r>
-        <w:t xml:space="preserve">Update table.</w:t>
-      </w:r>
-    </w:p>
-    <w:p>
-      <w:pPr>
-        <w:pStyle w:val="BodyText"/>
-      </w:pPr>
-      <w:r>
-        <w:t xml:space="preserve">The RLA Tool permits the Secretary of State to see the progress of</w:t>
-      </w:r>
-      <w:r>
-        <w:t xml:space="preserve"> </w:t>
-      </w:r>
-      <w:r>
-        <w:t xml:space="preserve">audit for selected contests and the estimated number of ballot cards</w:t>
-      </w:r>
-      <w:r>
-        <w:t xml:space="preserve"> </w:t>
-      </w:r>
-      <w:r>
-        <w:t xml:space="preserve">remaining to be audited to meet the risk limit.</w:t>
-      </w:r>
-    </w:p>
-    <w:p>
-      <w:pPr>
-        <w:pStyle w:val="FigureWithCaption"/>
-      </w:pPr>
-      <w:r>
-        <w:drawing>
-          <wp:inline>
-            <wp:extent cx="5943600" cy="3983845"/>
-            <wp:effectExtent b="0" l="0" r="0" t="0"/>
-            <wp:docPr descr="Secretary of State Mid-Audit Screen" title="" id="1" name="Picture"/>
-            <a:graphic>
-              <a:graphicData uri="http://schemas.openxmlformats.org/drawingml/2006/picture">
-                <pic:pic>
-                  <pic:nvPicPr>
-                    <pic:cNvPr descr="./screenshots/16-audit_status.png" id="0" name="Picture"/>
-                    <pic:cNvPicPr>
-                      <a:picLocks noChangeArrowheads="1" noChangeAspect="1"/>
-                    </pic:cNvPicPr>
-                  </pic:nvPicPr>
-                  <pic:blipFill>
-                    <a:blip r:embed="rId45"/>
-                    <a:stretch>
-                      <a:fillRect/>
-                    </a:stretch>
-                  </pic:blipFill>
-                  <pic:spPr bwMode="auto">
-                    <a:xfrm>
-                      <a:off x="0" y="0"/>
-                      <a:ext cx="5943600" cy="3983845"/>
-                    </a:xfrm>
-                    <a:prstGeom prst="rect">
-                      <a:avLst/>
-                    </a:prstGeom>
-                    <a:noFill/>
-                    <a:ln w="9525">
-                      <a:noFill/>
-                      <a:headEnd/>
-                      <a:tailEnd/>
-                    </a:ln>
-                  </pic:spPr>
-                </pic:pic>
-              </a:graphicData>
-            </a:graphic>
-          </wp:inline>
-        </w:drawing>
-      </w:r>
-    </w:p>
-    <w:p>
-      <w:pPr>
-        <w:pStyle w:val="ImageCaption"/>
-      </w:pPr>
-      <w:r>
-        <w:t xml:space="preserve">Secretary of State Mid-Audit Screen</w:t>
-      </w:r>
-    </w:p>
-    <w:p>
-      <w:pPr>
-        <w:pStyle w:val="BodyText"/>
-      </w:pPr>
-      <w:r>
-        <w:t xml:space="preserve">At the end of each round the Secretary of State can launch the next</w:t>
-      </w:r>
-      <w:r>
-        <w:t xml:space="preserve"> </w:t>
-      </w:r>
-      <w:r>
-        <w:t xml:space="preserve">round by clicking the "Start Round" button. This button will work only</w:t>
-      </w:r>
-      <w:r>
-        <w:t xml:space="preserve"> </w:t>
-      </w:r>
-      <w:r>
-        <w:t xml:space="preserve">if each and every County Audit Board has not only finished the audit</w:t>
-      </w:r>
-      <w:r>
-        <w:t xml:space="preserve"> </w:t>
-      </w:r>
-      <w:r>
-        <w:t xml:space="preserve">round, but also signed off on the audit round.</w:t>
-      </w:r>
-    </w:p>
-    <w:p>
-      <w:pPr>
-        <w:pStyle w:val="FigureWithCaption"/>
-      </w:pPr>
-      <w:r>
-        <w:drawing>
-          <wp:inline>
-            <wp:extent cx="5943600" cy="3820532"/>
-            <wp:effectExtent b="0" l="0" r="0" t="0"/>
-            <wp:docPr descr="Launch New Round Screenshot" title="" id="1" name="Picture"/>
-            <a:graphic>
-              <a:graphicData uri="http://schemas.openxmlformats.org/drawingml/2006/picture">
-                <pic:pic>
-                  <pic:nvPicPr>
-                    <pic:cNvPr descr="./screenshots/sos_launch_round.png" id="0" name="Picture"/>
-                    <pic:cNvPicPr>
-                      <a:picLocks noChangeArrowheads="1" noChangeAspect="1"/>
-                    </pic:cNvPicPr>
-                  </pic:nvPicPr>
-                  <pic:blipFill>
-                    <a:blip r:embed="rId46"/>
-                    <a:stretch>
-                      <a:fillRect/>
-                    </a:stretch>
-                  </pic:blipFill>
-                  <pic:spPr bwMode="auto">
-                    <a:xfrm>
-                      <a:off x="0" y="0"/>
-                      <a:ext cx="5943600" cy="3820532"/>
-                    </a:xfrm>
-                    <a:prstGeom prst="rect">
-                      <a:avLst/>
-                    </a:prstGeom>
-                    <a:noFill/>
-                    <a:ln w="9525">
-                      <a:noFill/>
-                      <a:headEnd/>
-                      <a:tailEnd/>
-                    </a:ln>
-                  </pic:spPr>
-                </pic:pic>
-              </a:graphicData>
-            </a:graphic>
-          </wp:inline>
-        </w:drawing>
-      </w:r>
-    </w:p>
-    <w:p>
-      <w:pPr>
-        <w:pStyle w:val="ImageCaption"/>
-      </w:pPr>
-      <w:r>
-        <w:t xml:space="preserve">Launch New Round Screenshot</w:t>
-      </w:r>
-    </w:p>
-    <w:p>
-      <w:pPr>
-        <w:pStyle w:val="Heading3"/>
-      </w:pPr>
-      <w:bookmarkStart w:id="47" w:name="concluding-the-audit"/>
-      <w:bookmarkEnd w:id="47"/>
       <w:r>
         <w:t xml:space="preserve">Concluding the Audit</w:t>
       </w:r>
@@ -1507,10 +1000,10 @@
     <w:sectPr>
       <w:headerReference w:type="even" r:id="rId9"/>
       <w:headerReference w:type="default" r:id="rId10"/>
-      <w:footerReference w:type="even" r:id="rId13"/>
-      <w:footerReference w:type="default" r:id="rId11"/>
+      <w:footerReference w:type="even" r:id="rId11"/>
+      <w:footerReference w:type="default" r:id="rId12"/>
       <w:headerReference w:type="first" r:id="rId8"/>
-      <w:footerReference w:type="first" r:id="rId12"/>
+      <w:footerReference w:type="first" r:id="rId13"/>
       <w:pgSz w:w="12240" w:h="15840"/>
       <w:pgMar w:top="1440" w:right="1440" w:bottom="1440" w:left="1440" w:header="720" w:footer="720" w:gutter="0"/>
       <w:cols w:space="720"/>
@@ -1822,8 +1315,333 @@
       <w:lvlJc w:val="left"/>
     </w:lvl>
   </w:abstractNum>
+  <w:abstractNum w:abstractNumId="1">
+    <w:nsid w:val="FFFFFF1D"/>
+    <w:multiLevelType w:val="multilevel"/>
+    <w:tmpl w:val="887C87DC"/>
+    <w:lvl w:ilvl="0">
+      <w:start w:val="1"/>
+      <w:numFmt w:val="bullet"/>
+      <w:lvlText w:val=""/>
+      <w:lvlJc w:val="left"/>
+      <w:pPr>
+        <w:tabs>
+          <w:tab w:val="num" w:pos="0"/>
+        </w:tabs>
+        <w:ind w:left="0" w:firstLine="0"/>
+      </w:pPr>
+      <w:rPr>
+        <w:rFonts w:ascii="Symbol" w:hAnsi="Symbol" w:hint="default"/>
+      </w:rPr>
+    </w:lvl>
+    <w:lvl w:ilvl="1">
+      <w:start w:val="1"/>
+      <w:numFmt w:val="bullet"/>
+      <w:lvlText w:val=""/>
+      <w:lvlJc w:val="left"/>
+      <w:pPr>
+        <w:tabs>
+          <w:tab w:val="num" w:pos="720"/>
+        </w:tabs>
+        <w:ind w:left="1080" w:hanging="360"/>
+      </w:pPr>
+      <w:rPr>
+        <w:rFonts w:ascii="Symbol" w:hAnsi="Symbol" w:hint="default"/>
+      </w:rPr>
+    </w:lvl>
+    <w:lvl w:ilvl="2">
+      <w:start w:val="1"/>
+      <w:numFmt w:val="bullet"/>
+      <w:lvlText w:val="o"/>
+      <w:lvlJc w:val="left"/>
+      <w:pPr>
+        <w:tabs>
+          <w:tab w:val="num" w:pos="1440"/>
+        </w:tabs>
+        <w:ind w:left="1800" w:hanging="360"/>
+      </w:pPr>
+      <w:rPr>
+        <w:rFonts w:ascii="Courier New" w:hAnsi="Courier New" w:cs="Courier New" w:hint="default"/>
+      </w:rPr>
+    </w:lvl>
+    <w:lvl w:ilvl="3">
+      <w:start w:val="1"/>
+      <w:numFmt w:val="bullet"/>
+      <w:lvlText w:val=""/>
+      <w:lvlJc w:val="left"/>
+      <w:pPr>
+        <w:tabs>
+          <w:tab w:val="num" w:pos="2160"/>
+        </w:tabs>
+        <w:ind w:left="2520" w:hanging="360"/>
+      </w:pPr>
+      <w:rPr>
+        <w:rFonts w:ascii="Wingdings" w:hAnsi="Wingdings" w:hint="default"/>
+      </w:rPr>
+    </w:lvl>
+    <w:lvl w:ilvl="4">
+      <w:start w:val="1"/>
+      <w:numFmt w:val="bullet"/>
+      <w:lvlText w:val=""/>
+      <w:lvlJc w:val="left"/>
+      <w:pPr>
+        <w:tabs>
+          <w:tab w:val="num" w:pos="2880"/>
+        </w:tabs>
+        <w:ind w:left="3240" w:hanging="360"/>
+      </w:pPr>
+      <w:rPr>
+        <w:rFonts w:ascii="Wingdings" w:hAnsi="Wingdings" w:hint="default"/>
+      </w:rPr>
+    </w:lvl>
+    <w:lvl w:ilvl="5">
+      <w:start w:val="1"/>
+      <w:numFmt w:val="bullet"/>
+      <w:lvlText w:val=""/>
+      <w:lvlJc w:val="left"/>
+      <w:pPr>
+        <w:tabs>
+          <w:tab w:val="num" w:pos="3600"/>
+        </w:tabs>
+        <w:ind w:left="3960" w:hanging="360"/>
+      </w:pPr>
+      <w:rPr>
+        <w:rFonts w:ascii="Symbol" w:hAnsi="Symbol" w:hint="default"/>
+      </w:rPr>
+    </w:lvl>
+    <w:lvl w:ilvl="6">
+      <w:start w:val="1"/>
+      <w:numFmt w:val="bullet"/>
+      <w:lvlText w:val="o"/>
+      <w:lvlJc w:val="left"/>
+      <w:pPr>
+        <w:tabs>
+          <w:tab w:val="num" w:pos="4320"/>
+        </w:tabs>
+        <w:ind w:left="4680" w:hanging="360"/>
+      </w:pPr>
+      <w:rPr>
+        <w:rFonts w:ascii="Courier New" w:hAnsi="Courier New" w:cs="Courier New" w:hint="default"/>
+      </w:rPr>
+    </w:lvl>
+    <w:lvl w:ilvl="7">
+      <w:start w:val="1"/>
+      <w:numFmt w:val="bullet"/>
+      <w:lvlText w:val=""/>
+      <w:lvlJc w:val="left"/>
+      <w:pPr>
+        <w:tabs>
+          <w:tab w:val="num" w:pos="5040"/>
+        </w:tabs>
+        <w:ind w:left="5400" w:hanging="360"/>
+      </w:pPr>
+      <w:rPr>
+        <w:rFonts w:ascii="Wingdings" w:hAnsi="Wingdings" w:hint="default"/>
+      </w:rPr>
+    </w:lvl>
+    <w:lvl w:ilvl="8">
+      <w:start w:val="1"/>
+      <w:numFmt w:val="bullet"/>
+      <w:lvlText w:val=""/>
+      <w:lvlJc w:val="left"/>
+      <w:pPr>
+        <w:tabs>
+          <w:tab w:val="num" w:pos="5760"/>
+        </w:tabs>
+        <w:ind w:left="6120" w:hanging="360"/>
+      </w:pPr>
+      <w:rPr>
+        <w:rFonts w:ascii="Wingdings" w:hAnsi="Wingdings" w:hint="default"/>
+      </w:rPr>
+    </w:lvl>
+  </w:abstractNum>
+  <w:abstractNum w:abstractNumId="2">
+    <w:nsid w:val="FFFFFF7C"/>
+    <w:multiLevelType w:val="singleLevel"/>
+    <w:tmpl w:val="04EAECD4"/>
+    <w:lvl w:ilvl="0">
+      <w:start w:val="1"/>
+      <w:numFmt w:val="decimal"/>
+      <w:lvlText w:val="%1."/>
+      <w:lvlJc w:val="left"/>
+      <w:pPr>
+        <w:tabs>
+          <w:tab w:val="num" w:pos="1800"/>
+        </w:tabs>
+        <w:ind w:left="1800" w:hanging="360"/>
+      </w:pPr>
+    </w:lvl>
+  </w:abstractNum>
+  <w:abstractNum w:abstractNumId="3">
+    <w:nsid w:val="FFFFFF7D"/>
+    <w:multiLevelType w:val="singleLevel"/>
+    <w:tmpl w:val="FF6ED436"/>
+    <w:lvl w:ilvl="0">
+      <w:start w:val="1"/>
+      <w:numFmt w:val="decimal"/>
+      <w:lvlText w:val="%1."/>
+      <w:lvlJc w:val="left"/>
+      <w:pPr>
+        <w:tabs>
+          <w:tab w:val="num" w:pos="1440"/>
+        </w:tabs>
+        <w:ind w:left="1440" w:hanging="360"/>
+      </w:pPr>
+    </w:lvl>
+  </w:abstractNum>
+  <w:abstractNum w:abstractNumId="4">
+    <w:nsid w:val="FFFFFF7E"/>
+    <w:multiLevelType w:val="singleLevel"/>
+    <w:tmpl w:val="B3625FD6"/>
+    <w:lvl w:ilvl="0">
+      <w:start w:val="1"/>
+      <w:numFmt w:val="decimal"/>
+      <w:lvlText w:val="%1."/>
+      <w:lvlJc w:val="left"/>
+      <w:pPr>
+        <w:tabs>
+          <w:tab w:val="num" w:pos="1080"/>
+        </w:tabs>
+        <w:ind w:left="1080" w:hanging="360"/>
+      </w:pPr>
+    </w:lvl>
+  </w:abstractNum>
+  <w:abstractNum w:abstractNumId="5">
+    <w:nsid w:val="FFFFFF7F"/>
+    <w:multiLevelType w:val="singleLevel"/>
+    <w:tmpl w:val="236A1C82"/>
+    <w:lvl w:ilvl="0">
+      <w:start w:val="1"/>
+      <w:numFmt w:val="decimal"/>
+      <w:lvlText w:val="%1."/>
+      <w:lvlJc w:val="left"/>
+      <w:pPr>
+        <w:tabs>
+          <w:tab w:val="num" w:pos="720"/>
+        </w:tabs>
+        <w:ind w:left="720" w:hanging="360"/>
+      </w:pPr>
+    </w:lvl>
+  </w:abstractNum>
+  <w:abstractNum w:abstractNumId="6">
+    <w:nsid w:val="FFFFFF80"/>
+    <w:multiLevelType w:val="singleLevel"/>
+    <w:tmpl w:val="AFA86018"/>
+    <w:lvl w:ilvl="0">
+      <w:start w:val="1"/>
+      <w:numFmt w:val="bullet"/>
+      <w:lvlText w:val=""/>
+      <w:lvlJc w:val="left"/>
+      <w:pPr>
+        <w:tabs>
+          <w:tab w:val="num" w:pos="1800"/>
+        </w:tabs>
+        <w:ind w:left="1800" w:hanging="360"/>
+      </w:pPr>
+      <w:rPr>
+        <w:rFonts w:ascii="Symbol" w:hAnsi="Symbol" w:hint="default"/>
+      </w:rPr>
+    </w:lvl>
+  </w:abstractNum>
+  <w:abstractNum w:abstractNumId="7">
+    <w:nsid w:val="FFFFFF81"/>
+    <w:multiLevelType w:val="singleLevel"/>
+    <w:tmpl w:val="8592925E"/>
+    <w:lvl w:ilvl="0">
+      <w:start w:val="1"/>
+      <w:numFmt w:val="bullet"/>
+      <w:lvlText w:val=""/>
+      <w:lvlJc w:val="left"/>
+      <w:pPr>
+        <w:tabs>
+          <w:tab w:val="num" w:pos="1440"/>
+        </w:tabs>
+        <w:ind w:left="1440" w:hanging="360"/>
+      </w:pPr>
+      <w:rPr>
+        <w:rFonts w:ascii="Symbol" w:hAnsi="Symbol" w:hint="default"/>
+      </w:rPr>
+    </w:lvl>
+  </w:abstractNum>
+  <w:abstractNum w:abstractNumId="8">
+    <w:nsid w:val="FFFFFF82"/>
+    <w:multiLevelType w:val="singleLevel"/>
+    <w:tmpl w:val="52366B28"/>
+    <w:lvl w:ilvl="0">
+      <w:start w:val="1"/>
+      <w:numFmt w:val="bullet"/>
+      <w:lvlText w:val=""/>
+      <w:lvlJc w:val="left"/>
+      <w:pPr>
+        <w:tabs>
+          <w:tab w:val="num" w:pos="1080"/>
+        </w:tabs>
+        <w:ind w:left="1080" w:hanging="360"/>
+      </w:pPr>
+      <w:rPr>
+        <w:rFonts w:ascii="Symbol" w:hAnsi="Symbol" w:hint="default"/>
+      </w:rPr>
+    </w:lvl>
+  </w:abstractNum>
+  <w:abstractNum w:abstractNumId="9">
+    <w:nsid w:val="FFFFFF83"/>
+    <w:multiLevelType w:val="singleLevel"/>
+    <w:tmpl w:val="3E62B072"/>
+    <w:lvl w:ilvl="0">
+      <w:start w:val="1"/>
+      <w:numFmt w:val="bullet"/>
+      <w:lvlText w:val=""/>
+      <w:lvlJc w:val="left"/>
+      <w:pPr>
+        <w:tabs>
+          <w:tab w:val="num" w:pos="720"/>
+        </w:tabs>
+        <w:ind w:left="720" w:hanging="360"/>
+      </w:pPr>
+      <w:rPr>
+        <w:rFonts w:ascii="Symbol" w:hAnsi="Symbol" w:hint="default"/>
+      </w:rPr>
+    </w:lvl>
+  </w:abstractNum>
+  <w:abstractNum w:abstractNumId="10">
+    <w:nsid w:val="FFFFFF88"/>
+    <w:multiLevelType w:val="singleLevel"/>
+    <w:tmpl w:val="6E681C2C"/>
+    <w:lvl w:ilvl="0">
+      <w:start w:val="1"/>
+      <w:numFmt w:val="decimal"/>
+      <w:lvlText w:val="%1."/>
+      <w:lvlJc w:val="left"/>
+      <w:pPr>
+        <w:tabs>
+          <w:tab w:val="num" w:pos="360"/>
+        </w:tabs>
+        <w:ind w:left="360" w:hanging="360"/>
+      </w:pPr>
+    </w:lvl>
+  </w:abstractNum>
+  <w:abstractNum w:abstractNumId="11">
+    <w:nsid w:val="FFFFFF89"/>
+    <w:multiLevelType w:val="singleLevel"/>
+    <w:tmpl w:val="23025D78"/>
+    <w:lvl w:ilvl="0">
+      <w:start w:val="1"/>
+      <w:numFmt w:val="bullet"/>
+      <w:lvlText w:val=""/>
+      <w:lvlJc w:val="left"/>
+      <w:pPr>
+        <w:tabs>
+          <w:tab w:val="num" w:pos="360"/>
+        </w:tabs>
+        <w:ind w:left="360" w:hanging="360"/>
+      </w:pPr>
+      <w:rPr>
+        <w:rFonts w:ascii="Symbol" w:hAnsi="Symbol" w:hint="default"/>
+      </w:rPr>
+    </w:lvl>
+  </w:abstractNum>
   <w:abstractNum w:abstractNumId="990">
-    <w:nsid w:val="3e337667"/>
+    <w:nsid w:val="b714cf7d"/>
     <w:multiLevelType w:val="multilevel"/>
     <w:lvl w:ilvl="0">
       <w:numFmt w:val="bullet"/>
@@ -1905,6 +1723,39 @@
   </w:abstractNum>
   <w:num w:numId="1">
     <w:abstractNumId w:val="0"/>
+  </w:num>
+  <w:num w:numId="2">
+    <w:abstractNumId w:val="1"/>
+  </w:num>
+  <w:num w:numId="3">
+    <w:abstractNumId w:val="2"/>
+  </w:num>
+  <w:num w:numId="4">
+    <w:abstractNumId w:val="3"/>
+  </w:num>
+  <w:num w:numId="5">
+    <w:abstractNumId w:val="4"/>
+  </w:num>
+  <w:num w:numId="6">
+    <w:abstractNumId w:val="5"/>
+  </w:num>
+  <w:num w:numId="7">
+    <w:abstractNumId w:val="10"/>
+  </w:num>
+  <w:num w:numId="8">
+    <w:abstractNumId w:val="6"/>
+  </w:num>
+  <w:num w:numId="9">
+    <w:abstractNumId w:val="7"/>
+  </w:num>
+  <w:num w:numId="10">
+    <w:abstractNumId w:val="8"/>
+  </w:num>
+  <w:num w:numId="11">
+    <w:abstractNumId w:val="9"/>
+  </w:num>
+  <w:num w:numId="12">
+    <w:abstractNumId w:val="11"/>
   </w:num>
   <w:num w:numId="1000">
     <w:abstractNumId w:val="990"/>
@@ -2419,6 +2270,7 @@
   <w:style w:type="paragraph" w:styleId="BodyText">
     <w:name w:val="Body Text"/>
     <w:basedOn w:val="Normal"/>
+    <w:link w:val="BodyTextChar"/>
     <w:qFormat/>
     <w:pPr>
       <w:spacing w:before="180" w:after="180"/>
@@ -2677,6 +2529,12 @@
     <w:semiHidden/>
     <w:unhideWhenUsed/>
     <w:rsid w:val="00DF23DA"/>
+  </w:style>
+  <w:style w:type="character" w:customStyle="1" w:styleId="BodyTextChar">
+    <w:name w:val="Body Text Char"/>
+    <w:basedOn w:val="DefaultParagraphFont"/>
+    <w:link w:val="BodyText"/>
+    <w:rsid w:val="00482464"/>
   </w:style>
   <w:style w:type="paragraph" w:customStyle="1" w:styleId="SourceCode">
     <w:name w:val="Source Code"/>

</xml_diff>